<commit_message>
Added ignore for docx
</commit_message>
<xml_diff>
--- a/assignment-documents/COM1008 - Planning and Design.docx
+++ b/assignment-documents/COM1008 - Planning and Design.docx
@@ -1492,15 +1492,7 @@
     </w:p>
     <w:p>
       <w:r>
-        <w:t xml:space="preserve">The site I aim to produce requires a fine balance between being a website for children and for adults. As a company that markets to children, it is important that the company I am creating the design for also creates an experience marketable to adults, as young children do not have their own sources of income. Hence, it should be my responsibility to prioritise the products of the company in a way appealing to children, while also ensuring that relevant areas of the site are quickly accessible to adults. I have decided to name my company </w:t>
-      </w:r>
-      <w:proofErr w:type="spellStart"/>
-      <w:r>
-        <w:t>Lachs</w:t>
-      </w:r>
-      <w:proofErr w:type="spellEnd"/>
-      <w:r>
-        <w:t xml:space="preserve"> Games.</w:t>
+        <w:t>The site I aim to produce requires a fine balance between being a website for children and for adults. As a company that markets to children, it is important that the company I am creating the design for also creates an experience marketable to adults, as young children do not have their own sources of income. Hence, it should be my responsibility to prioritise the products of the company in a way appealing to children, while also ensuring that relevant areas of the site are quickly accessible to adults. I have decided to name my company Lachs Games.</w:t>
       </w:r>
     </w:p>
     <w:p>
@@ -1662,28 +1654,33 @@
       </w:r>
       <w:bookmarkEnd w:id="2"/>
     </w:p>
-    <w:p/>
+    <w:p>
+      <w:r>
+        <w:t xml:space="preserve">I have noticed that the majority of accessibility solutions are client-side – for example, changing webpage colours for High Contrast Mode, and so on. To ensure compatibility with these extensions, I have made an effort to use images only where absolutely necessary, so that as many colours can be cleanly changed by </w:t>
+      </w:r>
+      <w:r>
+        <w:t>extensions</w:t>
+      </w:r>
+      <w:r>
+        <w:t xml:space="preserve"> as possible.</w:t>
+      </w:r>
+      <w:bookmarkStart w:id="3" w:name="_GoBack"/>
+      <w:bookmarkEnd w:id="3"/>
+    </w:p>
     <w:p>
       <w:pPr>
         <w:pStyle w:val="Heading1"/>
       </w:pPr>
-      <w:bookmarkStart w:id="3" w:name="_Toc466228848"/>
-      <w:r>
+      <w:bookmarkStart w:id="4" w:name="_Toc466228848"/>
+      <w:r>
+        <w:lastRenderedPageBreak/>
         <w:t>Design Mock-Ups</w:t>
       </w:r>
-      <w:bookmarkEnd w:id="3"/>
+      <w:bookmarkEnd w:id="4"/>
     </w:p>
     <w:p>
       <w:r>
-        <w:t xml:space="preserve">Having extensively browsed Google Fonts for something suitably </w:t>
-      </w:r>
-      <w:proofErr w:type="gramStart"/>
-      <w:r>
-        <w:t>similar to</w:t>
-      </w:r>
-      <w:proofErr w:type="gramEnd"/>
-      <w:r>
-        <w:t xml:space="preserve"> the logo, I will be using Press Start 2P</w:t>
+        <w:t>Having extensively browsed Google Fonts for something suitably similar to the logo, I will be using Press Start 2P</w:t>
       </w:r>
       <w:r>
         <w:rPr>
@@ -1704,19 +1701,7 @@
         <w:t xml:space="preserve"> as a clear and easily readable sans-serif font. </w:t>
       </w:r>
       <w:r>
-        <w:t xml:space="preserve">While </w:t>
-      </w:r>
-      <w:r>
-        <w:lastRenderedPageBreak/>
-        <w:t xml:space="preserve">Press Start 2P admittedly seems like a gimmicky font to use, I feel that it is important for </w:t>
-      </w:r>
-      <w:proofErr w:type="spellStart"/>
-      <w:r>
-        <w:t>Lachs</w:t>
-      </w:r>
-      <w:proofErr w:type="spellEnd"/>
-      <w:r>
-        <w:t xml:space="preserve"> Games to display themselves as a company for a more modern age of bo</w:t>
+        <w:t>While Press Start 2P admittedly seems like a gimmicky font to use, I feel that it is important for Lachs Games to display themselves as a company for a more modern age of bo</w:t>
       </w:r>
       <w:r>
         <w:t>ard games and puzzles, hence their eager involvement in online games.</w:t>
@@ -1876,7 +1861,7 @@
           <w:rPr>
             <w:noProof/>
           </w:rPr>
-          <w:t>2</w:t>
+          <w:t>1</w:t>
         </w:r>
         <w:r>
           <w:rPr>
@@ -1936,19 +1921,7 @@
           <w:rPr>
             <w:rStyle w:val="Hyperlink"/>
           </w:rPr>
-          <w:t>https://fonts.googl</w:t>
-        </w:r>
-        <w:r>
-          <w:rPr>
-            <w:rStyle w:val="Hyperlink"/>
-          </w:rPr>
-          <w:t>e</w:t>
-        </w:r>
-        <w:r>
-          <w:rPr>
-            <w:rStyle w:val="Hyperlink"/>
-          </w:rPr>
-          <w:t>.com/specimen/Press+Start+2P</w:t>
+          <w:t>https://fonts.google.com/specimen/Press+Start+2P</w:t>
         </w:r>
       </w:hyperlink>
       <w:r>
@@ -1975,21 +1948,7 @@
           <w:rPr>
             <w:rStyle w:val="Hyperlink"/>
           </w:rPr>
-          <w:t>https://fonts.goog</w:t>
-        </w:r>
-        <w:bookmarkStart w:id="4" w:name="_GoBack"/>
-        <w:bookmarkEnd w:id="4"/>
-        <w:r>
-          <w:rPr>
-            <w:rStyle w:val="Hyperlink"/>
-          </w:rPr>
-          <w:t>l</w:t>
-        </w:r>
-        <w:r>
-          <w:rPr>
-            <w:rStyle w:val="Hyperlink"/>
-          </w:rPr>
-          <w:t>e.com/specimen/Open+Sans</w:t>
+          <w:t>https://fonts.google.com/specimen/Open+Sans</w:t>
         </w:r>
       </w:hyperlink>
       <w:r>
@@ -3051,7 +3010,7 @@
 </file>
 
 <file path=customXml/itemProps1.xml><?xml version="1.0" encoding="utf-8"?>
-<ds:datastoreItem xmlns:ds="http://schemas.openxmlformats.org/officeDocument/2006/customXml" ds:itemID="{485B1083-7DC4-4A2E-AAB0-8EEA55642EDC}">
+<ds:datastoreItem xmlns:ds="http://schemas.openxmlformats.org/officeDocument/2006/customXml" ds:itemID="{6278AA92-2B39-4EDC-B223-4B689557644A}">
   <ds:schemaRefs>
     <ds:schemaRef ds:uri="http://schemas.openxmlformats.org/officeDocument/2006/bibliography"/>
   </ds:schemaRefs>

</xml_diff>